<commit_message>
Assignment 6 and 7 Completed
</commit_message>
<xml_diff>
--- a/Assignment_Problem_Statements/Submission Format.docx
+++ b/Assignment_Problem_Statements/Submission Format.docx
@@ -12,7 +12,7 @@
         </w:pBdr>
         <w:jc w:val="center"/>
         <w:rPr>
-          <w:rFonts w:ascii="Cambria" w:hAnsi="Cambria"/>
+          <w:rFonts w:ascii="Ubuntu" w:hAnsi="Ubuntu"/>
           <w:b/>
           <w:bCs/>
           <w:sz w:val="24"/>
@@ -22,7 +22,7 @@
       </w:pPr>
       <w:r>
         <w:rPr>
-          <w:rFonts w:ascii="Cambria" w:hAnsi="Cambria"/>
+          <w:rFonts w:ascii="Ubuntu" w:hAnsi="Ubuntu"/>
           <w:b/>
           <w:bCs/>
           <w:sz w:val="24"/>
@@ -42,7 +42,7 @@
         </w:pBdr>
         <w:jc w:val="center"/>
         <w:rPr>
-          <w:rFonts w:ascii="Cambria" w:hAnsi="Cambria"/>
+          <w:rFonts w:ascii="Ubuntu" w:hAnsi="Ubuntu"/>
           <w:b/>
           <w:bCs/>
           <w:sz w:val="24"/>
@@ -52,36 +52,14 @@
       </w:pPr>
       <w:r>
         <w:rPr>
-          <w:rFonts w:ascii="Cambria" w:hAnsi="Cambria"/>
+          <w:rFonts w:ascii="Ubuntu" w:hAnsi="Ubuntu"/>
           <w:b/>
           <w:bCs/>
           <w:sz w:val="24"/>
           <w:szCs w:val="24"/>
           <w:lang w:val="en-IN"/>
         </w:rPr>
-        <w:t>Assignment</w:t>
-      </w:r>
-      <w:r>
-        <w:rPr>
-          <w:rFonts w:ascii="Cambria" w:hAnsi="Cambria"/>
-          <w:b/>
-          <w:bCs/>
-          <w:sz w:val="24"/>
-          <w:szCs w:val="24"/>
-          <w:lang w:val="en-IN"/>
-        </w:rPr>
-        <w:t xml:space="preserve"> No</w:t>
-      </w:r>
-      <w:r>
-        <w:rPr>
-          <w:rFonts w:ascii="Cambria" w:hAnsi="Cambria"/>
-          <w:b/>
-          <w:bCs/>
-          <w:sz w:val="24"/>
-          <w:szCs w:val="24"/>
-          <w:lang w:val="en-IN"/>
-        </w:rPr>
-        <w:t xml:space="preserve">: </w:t>
+        <w:t xml:space="preserve">Assignment No: </w:t>
       </w:r>
     </w:p>
     <w:p>
@@ -94,7 +72,7 @@
         </w:pBdr>
         <w:jc w:val="center"/>
         <w:rPr>
-          <w:rFonts w:ascii="Cambria" w:hAnsi="Cambria"/>
+          <w:rFonts w:ascii="Ubuntu" w:hAnsi="Ubuntu"/>
           <w:b/>
           <w:bCs/>
           <w:sz w:val="24"/>
@@ -104,7 +82,7 @@
       </w:pPr>
       <w:r>
         <w:rPr>
-          <w:rFonts w:ascii="Cambria" w:hAnsi="Cambria"/>
+          <w:rFonts w:ascii="Ubuntu" w:hAnsi="Ubuntu"/>
           <w:b/>
           <w:bCs/>
           <w:sz w:val="24"/>
@@ -124,7 +102,7 @@
         </w:pBdr>
         <w:jc w:val="center"/>
         <w:rPr>
-          <w:rFonts w:ascii="Cambria" w:hAnsi="Cambria"/>
+          <w:rFonts w:ascii="Ubuntu" w:hAnsi="Ubuntu"/>
           <w:b/>
           <w:bCs/>
           <w:sz w:val="24"/>
@@ -134,7 +112,7 @@
       </w:pPr>
       <w:r>
         <w:rPr>
-          <w:rFonts w:ascii="Cambria" w:hAnsi="Cambria"/>
+          <w:rFonts w:ascii="Ubuntu" w:hAnsi="Ubuntu"/>
           <w:b/>
           <w:bCs/>
           <w:sz w:val="24"/>
@@ -154,7 +132,7 @@
         </w:pBdr>
         <w:jc w:val="center"/>
         <w:rPr>
-          <w:rFonts w:ascii="Cambria" w:hAnsi="Cambria"/>
+          <w:rFonts w:ascii="Ubuntu" w:hAnsi="Ubuntu"/>
           <w:b/>
           <w:bCs/>
           <w:sz w:val="24"/>
@@ -164,7 +142,7 @@
       </w:pPr>
       <w:r>
         <w:rPr>
-          <w:rFonts w:ascii="Cambria" w:hAnsi="Cambria"/>
+          <w:rFonts w:ascii="Ubuntu" w:hAnsi="Ubuntu"/>
           <w:b/>
           <w:bCs/>
           <w:sz w:val="24"/>
@@ -433,6 +411,7 @@
         <w:lang w:val="en-IN"/>
       </w:rPr>
     </w:pPr>
+    <w:proofErr w:type="spellStart"/>
     <w:r>
       <w:rPr>
         <w:rFonts w:ascii="Cambria" w:hAnsi="Cambria"/>
@@ -442,8 +421,33 @@
         <w:szCs w:val="18"/>
         <w:lang w:val="en-IN"/>
       </w:rPr>
-      <w:t>Walchand College of Engineering, Sangli</w:t>
+      <w:t>Walchand</w:t>
     </w:r>
+    <w:proofErr w:type="spellEnd"/>
+    <w:r>
+      <w:rPr>
+        <w:rFonts w:ascii="Cambria" w:hAnsi="Cambria"/>
+        <w:b/>
+        <w:bCs/>
+        <w:sz w:val="20"/>
+        <w:szCs w:val="18"/>
+        <w:lang w:val="en-IN"/>
+      </w:rPr>
+      <w:t xml:space="preserve"> College of Engineering, </w:t>
+    </w:r>
+    <w:proofErr w:type="spellStart"/>
+    <w:r>
+      <w:rPr>
+        <w:rFonts w:ascii="Cambria" w:hAnsi="Cambria"/>
+        <w:b/>
+        <w:bCs/>
+        <w:sz w:val="20"/>
+        <w:szCs w:val="18"/>
+        <w:lang w:val="en-IN"/>
+      </w:rPr>
+      <w:t>Sangli</w:t>
+    </w:r>
+    <w:proofErr w:type="spellEnd"/>
   </w:p>
   <w:p>
     <w:pPr>

</xml_diff>